<commit_message>
Escrevendo dicionário, descrevidas as entidades funcionário, supervisor e seus atributos e relacionamentos.
</commit_message>
<xml_diff>
--- a/Dicionario.docx
+++ b/Dicionario.docx
@@ -6,9 +6,154 @@
       <w:r>
         <w:t>Dicionário de dados conceitual</w:t>
       </w:r>
+    </w:p>
+    <w:p/>
+    <w:p>
+      <w:r>
+        <w:t>Entidade FUNCIONÁRIO</w:t>
+      </w:r>
+      <w:r>
+        <w:t>:</w:t>
+      </w:r>
+    </w:p>
+    <w:p>
+      <w:r>
+        <w:t>Guarda as informações referentes</w:t>
+      </w:r>
+      <w:r>
+        <w:t xml:space="preserve"> a algum funcionário da empresa, e apresenta 5 especializações, Supervisor, Vendedor, Secretário, Estoquista e Entregador.</w:t>
+      </w:r>
+    </w:p>
+    <w:p/>
+    <w:p>
+      <w:r>
+        <w:t xml:space="preserve">   </w:t>
+      </w:r>
+      <w:r>
+        <w:t>Atributos da entidade FUNCIONÁRIO:</w:t>
+      </w:r>
+    </w:p>
+    <w:p>
+      <w:r>
+        <w:t xml:space="preserve">   </w:t>
+      </w:r>
+      <w:r>
+        <w:t>Nome: Atributo que armazena o nome do funcionário.</w:t>
+      </w:r>
+    </w:p>
+    <w:p>
+      <w:r>
+        <w:t xml:space="preserve">   </w:t>
+      </w:r>
+      <w:r>
+        <w:t>Salário: Atributo que armazena o salário do funcionário.</w:t>
+      </w:r>
+    </w:p>
+    <w:p>
+      <w:r>
+        <w:t xml:space="preserve">   </w:t>
+      </w:r>
+      <w:r>
+        <w:t>CPF: Atributo que armazena o número do CPF dos funcionários.</w:t>
+      </w:r>
+    </w:p>
+    <w:p>
+      <w:r>
+        <w:t xml:space="preserve">   </w:t>
+      </w:r>
+      <w:r>
+        <w:t>Telefone: Atributo que armazena os números dos telefones dos funcionários.</w:t>
+      </w:r>
+    </w:p>
+    <w:p/>
+    <w:p>
+      <w:r>
+        <w:t>Entidade SUPERVISOR:</w:t>
+      </w:r>
+    </w:p>
+    <w:p>
+      <w:r>
+        <w:t>G</w:t>
+      </w:r>
+      <w:r>
+        <w:t>uarda as informações dos supervisores da empresa.</w:t>
+      </w:r>
+    </w:p>
+    <w:p/>
+    <w:p>
+      <w:r>
+        <w:t>Relacionamentos da entidade SUPERVISOR:</w:t>
+      </w:r>
+    </w:p>
+    <w:p>
+      <w:r>
+        <w:t xml:space="preserve">   </w:t>
+      </w:r>
+      <w:r>
+        <w:t xml:space="preserve">Supervisiona: Indica o relacionamento entre SUPERVISOR e VENDEDOR, em que cada </w:t>
+      </w:r>
+      <w:r>
+        <w:t>supervisor pode supervisionar um ou mais vendedores, e cada vendedor pode ser supervisionado apenas por um supervisor.</w:t>
+      </w:r>
+    </w:p>
+    <w:p>
+      <w:r>
+        <w:t>Atributos do relacionamento Supervisiona:</w:t>
+      </w:r>
+    </w:p>
+    <w:p>
+      <w:r>
+        <w:t xml:space="preserve">   Volume: Atributo que armazena a quantidade de mercadorias que devem ser vendidas pelo vendedor em cada venda, que é determinada pelo supervisor.</w:t>
+      </w:r>
+    </w:p>
+    <w:p/>
+    <w:p>
+      <w:r>
+        <w:t>Entidade VENDEDOR:</w:t>
+      </w:r>
+    </w:p>
+    <w:p>
+      <w:r>
+        <w:t>Armazena informações sobre os vendedores da empresa.</w:t>
+      </w:r>
+    </w:p>
+    <w:p/>
+    <w:p>
+      <w:r>
+        <w:t>Atributos da entidade VENDEDOR:</w:t>
+      </w:r>
+    </w:p>
+    <w:p>
+      <w:r>
+        <w:t xml:space="preserve">   Cidade: Atributo que armazena os nomes das cidades que serão visitadas pelo vendedor.</w:t>
+      </w:r>
+    </w:p>
+    <w:p>
+      <w:r>
+        <w:t xml:space="preserve">   CNH: Atributo que armazena o número da Carteira Nacional de Habilitação do vendedor.</w:t>
+      </w:r>
+    </w:p>
+    <w:p>
+      <w:r>
+        <w:t xml:space="preserve">   Código: Atributo que armazena o código do vendedor.</w:t>
+      </w:r>
+    </w:p>
+    <w:p/>
+    <w:p/>
+    <w:p>
+      <w:r>
+        <w:lastRenderedPageBreak/>
+        <w:t>Relacionamentos da entidade VENDEDOR:</w:t>
+      </w:r>
+    </w:p>
+    <w:p>
       <w:bookmarkStart w:id="0" w:name="_GoBack"/>
       <w:bookmarkEnd w:id="0"/>
     </w:p>
+    <w:p/>
+    <w:p/>
+    <w:p/>
+    <w:p/>
     <w:sectPr>
       <w:pgSz w:w="11906" w:h="16838"/>
       <w:pgMar w:top="1417" w:right="1701" w:bottom="1417" w:left="1701" w:header="708" w:footer="708" w:gutter="0"/>
@@ -142,6 +287,7 @@
     <w:lsdException w:name="HTML Sample" w:semiHidden="1" w:unhideWhenUsed="1"/>
     <w:lsdException w:name="HTML Typewriter" w:semiHidden="1" w:unhideWhenUsed="1"/>
     <w:lsdException w:name="HTML Variable" w:semiHidden="1" w:unhideWhenUsed="1"/>
+    <w:lsdException w:name="Normal Table" w:semiHidden="1" w:unhideWhenUsed="1"/>
     <w:lsdException w:name="annotation subject" w:semiHidden="1" w:unhideWhenUsed="1"/>
     <w:lsdException w:name="No List" w:semiHidden="1" w:unhideWhenUsed="1"/>
     <w:lsdException w:name="Outline List 1" w:semiHidden="1" w:unhideWhenUsed="1"/>
@@ -188,8 +334,10 @@
     <w:lsdException w:name="Table Subtle 2" w:semiHidden="1" w:unhideWhenUsed="1"/>
     <w:lsdException w:name="Table Web 1" w:semiHidden="1" w:unhideWhenUsed="1"/>
     <w:lsdException w:name="Table Web 2" w:semiHidden="1" w:unhideWhenUsed="1"/>
+    <w:lsdException w:name="Table Web 3" w:semiHidden="1" w:unhideWhenUsed="1"/>
     <w:lsdException w:name="Balloon Text" w:semiHidden="1" w:unhideWhenUsed="1"/>
     <w:lsdException w:name="Table Grid" w:uiPriority="39"/>
+    <w:lsdException w:name="Table Theme" w:semiHidden="1" w:unhideWhenUsed="1"/>
     <w:lsdException w:name="Placeholder Text" w:semiHidden="1"/>
     <w:lsdException w:name="No Spacing" w:uiPriority="1" w:qFormat="1"/>
     <w:lsdException w:name="Light Shading" w:uiPriority="60"/>

</xml_diff>

<commit_message>
Adicionando atributos no dicionário
</commit_message>
<xml_diff>
--- a/Dicionario.docx
+++ b/Dicionario.docx
@@ -237,6 +237,7 @@
     <w:p>
       <w:pPr>
         <w:spacing w:line="360" w:lineRule="auto"/>
+        <w:ind w:left="708"/>
         <w:jc w:val="both"/>
         <w:rPr>
           <w:rFonts w:ascii="Arial" w:hAnsi="Arial" w:cs="Arial"/>
@@ -267,126 +268,134 @@
           <w:sz w:val="24"/>
           <w:szCs w:val="24"/>
         </w:rPr>
-        <w:t xml:space="preserve">: Atributo que armazena o número da carteira de identidade dos   funcionários. </w:t>
-      </w:r>
-    </w:p>
-    <w:p>
-      <w:pPr>
-        <w:spacing w:line="360" w:lineRule="auto"/>
-        <w:jc w:val="both"/>
-        <w:rPr>
-          <w:rFonts w:ascii="Arial" w:hAnsi="Arial" w:cs="Arial"/>
-          <w:sz w:val="24"/>
-          <w:szCs w:val="24"/>
-        </w:rPr>
-      </w:pPr>
-      <w:r>
-        <w:rPr>
-          <w:rFonts w:ascii="Arial" w:hAnsi="Arial" w:cs="Arial"/>
-          <w:sz w:val="24"/>
-          <w:szCs w:val="24"/>
-        </w:rPr>
-        <w:t xml:space="preserve">   </w:t>
-      </w:r>
-      <w:r>
-        <w:rPr>
-          <w:rFonts w:ascii="Arial" w:hAnsi="Arial" w:cs="Arial"/>
-          <w:b/>
-          <w:sz w:val="24"/>
-          <w:szCs w:val="24"/>
-        </w:rPr>
-        <w:t>Nascimento</w:t>
-      </w:r>
-      <w:r>
-        <w:rPr>
-          <w:rFonts w:ascii="Arial" w:hAnsi="Arial" w:cs="Arial"/>
-          <w:sz w:val="24"/>
-          <w:szCs w:val="24"/>
-        </w:rPr>
-        <w:t>: Atributo que armazena a data de nascimento dos funcionários.</w:t>
-      </w:r>
-    </w:p>
-    <w:p>
-      <w:pPr>
-        <w:spacing w:line="360" w:lineRule="auto"/>
-        <w:jc w:val="both"/>
-        <w:rPr>
-          <w:rFonts w:ascii="Arial" w:hAnsi="Arial" w:cs="Arial"/>
-          <w:sz w:val="24"/>
-          <w:szCs w:val="24"/>
-        </w:rPr>
-      </w:pPr>
-      <w:r>
-        <w:rPr>
-          <w:rFonts w:ascii="Arial" w:hAnsi="Arial" w:cs="Arial"/>
-          <w:b/>
-          <w:sz w:val="24"/>
-          <w:szCs w:val="24"/>
-        </w:rPr>
-        <w:t xml:space="preserve">   </w:t>
-      </w:r>
-      <w:r>
-        <w:rPr>
-          <w:rFonts w:ascii="Arial" w:hAnsi="Arial" w:cs="Arial"/>
-          <w:b/>
-          <w:sz w:val="24"/>
-          <w:szCs w:val="24"/>
-        </w:rPr>
-        <w:t>Telefone</w:t>
-      </w:r>
-      <w:r>
-        <w:rPr>
-          <w:rFonts w:ascii="Arial" w:hAnsi="Arial" w:cs="Arial"/>
-          <w:sz w:val="24"/>
-          <w:szCs w:val="24"/>
-        </w:rPr>
-        <w:t>: Atributo que armazena os números dos telefones dos funcionários.</w:t>
-      </w:r>
-    </w:p>
-    <w:p>
-      <w:pPr>
-        <w:spacing w:line="360" w:lineRule="auto"/>
-        <w:jc w:val="both"/>
-        <w:rPr>
-          <w:rFonts w:ascii="Arial" w:hAnsi="Arial" w:cs="Arial"/>
-          <w:sz w:val="24"/>
-          <w:szCs w:val="24"/>
-        </w:rPr>
-      </w:pPr>
-    </w:p>
-    <w:p>
-      <w:pPr>
-        <w:spacing w:line="360" w:lineRule="auto"/>
-        <w:jc w:val="both"/>
-        <w:rPr>
-          <w:rFonts w:ascii="Arial" w:hAnsi="Arial" w:cs="Arial"/>
-          <w:b/>
-          <w:sz w:val="24"/>
-          <w:szCs w:val="24"/>
-        </w:rPr>
-      </w:pPr>
-      <w:r>
-        <w:rPr>
-          <w:rFonts w:ascii="Arial" w:hAnsi="Arial" w:cs="Arial"/>
-          <w:b/>
-          <w:sz w:val="24"/>
-          <w:szCs w:val="24"/>
-        </w:rPr>
-        <w:t>Entidade SUPERVISOR:</w:t>
-      </w:r>
-    </w:p>
-    <w:p>
-      <w:pPr>
-        <w:spacing w:line="360" w:lineRule="auto"/>
-        <w:jc w:val="both"/>
-        <w:rPr>
-          <w:rFonts w:ascii="Arial" w:hAnsi="Arial" w:cs="Arial"/>
-          <w:sz w:val="24"/>
-          <w:szCs w:val="24"/>
-        </w:rPr>
-      </w:pPr>
+        <w:t xml:space="preserve">: Atributo que armazena o número da carteira de identidade dos   </w:t>
+      </w:r>
       <w:bookmarkStart w:id="0" w:name="_GoBack"/>
       <w:bookmarkEnd w:id="0"/>
+      <w:r>
+        <w:rPr>
+          <w:rFonts w:ascii="Arial" w:hAnsi="Arial" w:cs="Arial"/>
+          <w:sz w:val="24"/>
+          <w:szCs w:val="24"/>
+        </w:rPr>
+        <w:t xml:space="preserve">funcionários. </w:t>
+      </w:r>
+    </w:p>
+    <w:p>
+      <w:pPr>
+        <w:spacing w:line="360" w:lineRule="auto"/>
+        <w:jc w:val="both"/>
+        <w:rPr>
+          <w:rFonts w:ascii="Arial" w:hAnsi="Arial" w:cs="Arial"/>
+          <w:sz w:val="24"/>
+          <w:szCs w:val="24"/>
+        </w:rPr>
+      </w:pPr>
+      <w:r>
+        <w:rPr>
+          <w:rFonts w:ascii="Arial" w:hAnsi="Arial" w:cs="Arial"/>
+          <w:sz w:val="24"/>
+          <w:szCs w:val="24"/>
+        </w:rPr>
+        <w:t xml:space="preserve">   </w:t>
+      </w:r>
+      <w:r>
+        <w:rPr>
+          <w:rFonts w:ascii="Arial" w:hAnsi="Arial" w:cs="Arial"/>
+          <w:b/>
+          <w:sz w:val="24"/>
+          <w:szCs w:val="24"/>
+        </w:rPr>
+        <w:t>Nascimento</w:t>
+      </w:r>
+      <w:r>
+        <w:rPr>
+          <w:rFonts w:ascii="Arial" w:hAnsi="Arial" w:cs="Arial"/>
+          <w:sz w:val="24"/>
+          <w:szCs w:val="24"/>
+        </w:rPr>
+        <w:t>: Atributo que armazena a data de nascimento dos funcionários.</w:t>
+      </w:r>
+    </w:p>
+    <w:p>
+      <w:pPr>
+        <w:spacing w:line="360" w:lineRule="auto"/>
+        <w:jc w:val="both"/>
+        <w:rPr>
+          <w:rFonts w:ascii="Arial" w:hAnsi="Arial" w:cs="Arial"/>
+          <w:sz w:val="24"/>
+          <w:szCs w:val="24"/>
+        </w:rPr>
+      </w:pPr>
+      <w:r>
+        <w:rPr>
+          <w:rFonts w:ascii="Arial" w:hAnsi="Arial" w:cs="Arial"/>
+          <w:b/>
+          <w:sz w:val="24"/>
+          <w:szCs w:val="24"/>
+        </w:rPr>
+        <w:t xml:space="preserve">   </w:t>
+      </w:r>
+      <w:r>
+        <w:rPr>
+          <w:rFonts w:ascii="Arial" w:hAnsi="Arial" w:cs="Arial"/>
+          <w:b/>
+          <w:sz w:val="24"/>
+          <w:szCs w:val="24"/>
+        </w:rPr>
+        <w:t>Telefone</w:t>
+      </w:r>
+      <w:r>
+        <w:rPr>
+          <w:rFonts w:ascii="Arial" w:hAnsi="Arial" w:cs="Arial"/>
+          <w:sz w:val="24"/>
+          <w:szCs w:val="24"/>
+        </w:rPr>
+        <w:t>: Atributo que armazena os números dos telefones dos funcionários.</w:t>
+      </w:r>
+    </w:p>
+    <w:p>
+      <w:pPr>
+        <w:spacing w:line="360" w:lineRule="auto"/>
+        <w:jc w:val="both"/>
+        <w:rPr>
+          <w:rFonts w:ascii="Arial" w:hAnsi="Arial" w:cs="Arial"/>
+          <w:sz w:val="24"/>
+          <w:szCs w:val="24"/>
+        </w:rPr>
+      </w:pPr>
+    </w:p>
+    <w:p>
+      <w:pPr>
+        <w:spacing w:line="360" w:lineRule="auto"/>
+        <w:jc w:val="both"/>
+        <w:rPr>
+          <w:rFonts w:ascii="Arial" w:hAnsi="Arial" w:cs="Arial"/>
+          <w:b/>
+          <w:sz w:val="24"/>
+          <w:szCs w:val="24"/>
+        </w:rPr>
+      </w:pPr>
+      <w:r>
+        <w:rPr>
+          <w:rFonts w:ascii="Arial" w:hAnsi="Arial" w:cs="Arial"/>
+          <w:b/>
+          <w:sz w:val="24"/>
+          <w:szCs w:val="24"/>
+        </w:rPr>
+        <w:t>Entidade SUPERVISOR:</w:t>
+      </w:r>
+    </w:p>
+    <w:p>
+      <w:pPr>
+        <w:spacing w:line="360" w:lineRule="auto"/>
+        <w:jc w:val="both"/>
+        <w:rPr>
+          <w:rFonts w:ascii="Arial" w:hAnsi="Arial" w:cs="Arial"/>
+          <w:sz w:val="24"/>
+          <w:szCs w:val="24"/>
+        </w:rPr>
+      </w:pPr>
       <w:r>
         <w:rPr>
           <w:rFonts w:ascii="Arial" w:hAnsi="Arial" w:cs="Arial"/>

</xml_diff>